<commit_message>
updating Fig1 in manuscript
</commit_message>
<xml_diff>
--- a/doc/MS_FishPhyloMaker_06-05-21_final.docx
+++ b/doc/MS_FishPhyloMaker_06-05-21_final.docx
@@ -1,6 +1,6 @@
 
 <file path=word/document.xml><?xml version="1.0" encoding="utf-8"?>
-<w:document xmlns:wpc="http://schemas.microsoft.com/office/word/2010/wordprocessingCanvas" xmlns:cx="http://schemas.microsoft.com/office/drawing/2014/chartex" xmlns:cx1="http://schemas.microsoft.com/office/drawing/2015/9/8/chartex" xmlns:cx2="http://schemas.microsoft.com/office/drawing/2015/10/21/chartex" xmlns:cx3="http://schemas.microsoft.com/office/drawing/2016/5/9/chartex" xmlns:cx4="http://schemas.microsoft.com/office/drawing/2016/5/10/chartex" xmlns:cx5="http://schemas.microsoft.com/office/drawing/2016/5/11/chartex" xmlns:cx6="http://schemas.microsoft.com/office/drawing/2016/5/12/chartex" xmlns:cx7="http://schemas.microsoft.com/office/drawing/2016/5/13/chartex" xmlns:cx8="http://schemas.microsoft.com/office/drawing/2016/5/14/chartex" xmlns:mc="http://schemas.openxmlformats.org/markup-compatibility/2006" xmlns:aink="http://schemas.microsoft.com/office/drawing/2016/ink" xmlns:am3d="http://schemas.microsoft.com/office/drawing/2017/model3d" xmlns:o="urn:schemas-microsoft-com:office:office" xmlns:r="http://schemas.openxmlformats.org/officeDocument/2006/relationships" xmlns:m="http://schemas.openxmlformats.org/officeDocument/2006/math" xmlns:v="urn:schemas-microsoft-com:vml" xmlns:wp14="http://schemas.microsoft.com/office/word/2010/wordprocessingDrawing" xmlns:wp="http://schemas.openxmlformats.org/drawingml/2006/wordprocessingDrawing" xmlns:w10="urn:schemas-microsoft-com:office:word" xmlns:w="http://schemas.openxmlformats.org/wordprocessingml/2006/main" xmlns:w14="http://schemas.microsoft.com/office/word/2010/wordml" xmlns:w15="http://schemas.microsoft.com/office/word/2012/wordml" xmlns:w16cex="http://schemas.microsoft.com/office/word/2018/wordml/cex" xmlns:w16cid="http://schemas.microsoft.com/office/word/2016/wordml/cid" xmlns:w16="http://schemas.microsoft.com/office/word/2018/wordml" xmlns:w16sdtdh="http://schemas.microsoft.com/office/word/2020/wordml/sdtdatahash" xmlns:w16se="http://schemas.microsoft.com/office/word/2015/wordml/symex" xmlns:wpg="http://schemas.microsoft.com/office/word/2010/wordprocessingGroup" xmlns:wpi="http://schemas.microsoft.com/office/word/2010/wordprocessingInk" xmlns:wne="http://schemas.microsoft.com/office/word/2006/wordml" xmlns:wps="http://schemas.microsoft.com/office/word/2010/wordprocessingShape" mc:Ignorable="w14 w15 w16se w16cid w16 w16cex w16sdtdh wp14">
+<w:document xmlns:wpc="http://schemas.microsoft.com/office/word/2010/wordprocessingCanvas" xmlns:cx="http://schemas.microsoft.com/office/drawing/2014/chartex" xmlns:cx1="http://schemas.microsoft.com/office/drawing/2015/9/8/chartex" xmlns:cx2="http://schemas.microsoft.com/office/drawing/2015/10/21/chartex" xmlns:cx3="http://schemas.microsoft.com/office/drawing/2016/5/9/chartex" xmlns:cx4="http://schemas.microsoft.com/office/drawing/2016/5/10/chartex" xmlns:cx5="http://schemas.microsoft.com/office/drawing/2016/5/11/chartex" xmlns:cx6="http://schemas.microsoft.com/office/drawing/2016/5/12/chartex" xmlns:cx7="http://schemas.microsoft.com/office/drawing/2016/5/13/chartex" xmlns:cx8="http://schemas.microsoft.com/office/drawing/2016/5/14/chartex" xmlns:mc="http://schemas.openxmlformats.org/markup-compatibility/2006" xmlns:aink="http://schemas.microsoft.com/office/drawing/2016/ink" xmlns:am3d="http://schemas.microsoft.com/office/drawing/2017/model3d" xmlns:o="urn:schemas-microsoft-com:office:office" xmlns:r="http://schemas.openxmlformats.org/officeDocument/2006/relationships" xmlns:m="http://schemas.openxmlformats.org/officeDocument/2006/math" xmlns:v="urn:schemas-microsoft-com:vml" xmlns:wp14="http://schemas.microsoft.com/office/word/2010/wordprocessingDrawing" xmlns:wp="http://schemas.openxmlformats.org/drawingml/2006/wordprocessingDrawing" xmlns:w10="urn:schemas-microsoft-com:office:word" xmlns:w="http://schemas.openxmlformats.org/wordprocessingml/2006/main" xmlns:w14="http://schemas.microsoft.com/office/word/2010/wordml" xmlns:w15="http://schemas.microsoft.com/office/word/2012/wordml" xmlns:w16cex="http://schemas.microsoft.com/office/word/2018/wordml/cex" xmlns:w16cid="http://schemas.microsoft.com/office/word/2016/wordml/cid" xmlns:w16="http://schemas.microsoft.com/office/word/2018/wordml" xmlns:w16se="http://schemas.microsoft.com/office/word/2015/wordml/symex" xmlns:wpg="http://schemas.microsoft.com/office/word/2010/wordprocessingGroup" xmlns:wpi="http://schemas.microsoft.com/office/word/2010/wordprocessingInk" xmlns:wne="http://schemas.microsoft.com/office/word/2006/wordml" xmlns:wps="http://schemas.microsoft.com/office/word/2010/wordprocessingShape" mc:Ignorable="w14 w15 w16se w16cid w16 w16cex wp14">
   <w:body>
     <w:p>
       <w:pPr>
@@ -4801,7 +4801,6 @@
                 <w:sz w:val="22"/>
                 <w:szCs w:val="22"/>
               </w:rPr>
-              <w:lastRenderedPageBreak/>
               <w:t>Darwinian_</w:t>
             </w:r>
             <w:proofErr w:type="gramStart"/>
@@ -4903,7 +4902,16 @@
                 <w:sz w:val="22"/>
                 <w:szCs w:val="22"/>
               </w:rPr>
-              <w:t xml:space="preserve"> through a Phylogenetic Diversity (PD) ratio: </w:t>
+              <w:t xml:space="preserve"> through a Phylogenetic </w:t>
+            </w:r>
+            <w:r>
+              <w:rPr>
+                <w:rFonts w:cs="Times New Roman"/>
+                <w:sz w:val="22"/>
+                <w:szCs w:val="22"/>
+              </w:rPr>
+              <w:lastRenderedPageBreak/>
+              <w:t xml:space="preserve">Diversity (PD) ratio: </w:t>
             </w:r>
             <m:oMath>
               <m:f>
@@ -5234,25 +5242,7 @@
         <w:rPr>
           <w:rFonts w:cs="Times New Roman"/>
         </w:rPr>
-        <w:t xml:space="preserve"> </w:t>
-      </w:r>
-      <w:r>
-        <w:rPr>
-          <w:rFonts w:cs="Times New Roman"/>
-        </w:rPr>
-        <w:t xml:space="preserve">downloaded </w:t>
-      </w:r>
-      <w:r>
-        <w:rPr>
-          <w:rFonts w:cs="Times New Roman"/>
-        </w:rPr>
-        <w:t>by the</w:t>
-      </w:r>
-      <w:r>
-        <w:rPr>
-          <w:rFonts w:cs="Times New Roman"/>
-        </w:rPr>
-        <w:t xml:space="preserve"> </w:t>
+        <w:t xml:space="preserve"> downloaded by the </w:t>
       </w:r>
       <w:proofErr w:type="spellStart"/>
       <w:r>
@@ -5917,7 +5907,7 @@
         <w:rPr>
           <w:rFonts w:cs="Times New Roman"/>
         </w:rPr>
-        <w:t>, as shown in (</w:t>
+        <w:t xml:space="preserve">, as shown in </w:t>
       </w:r>
       <w:proofErr w:type="spellStart"/>
       <w:r>
@@ -5931,7 +5921,7 @@
         <w:rPr>
           <w:rFonts w:cs="Times New Roman"/>
         </w:rPr>
-        <w:t>) in Figure 1</w:t>
+        <w:t xml:space="preserve"> in Figure 1</w:t>
       </w:r>
       <w:r>
         <w:rPr>
@@ -6099,14 +6089,7 @@
         <w:rPr>
           <w:rFonts w:cs="Times New Roman"/>
         </w:rPr>
-        <w:t xml:space="preserve">as a </w:t>
-      </w:r>
-      <w:r>
-        <w:rPr>
-          <w:rFonts w:cs="Times New Roman"/>
-        </w:rPr>
-        <w:lastRenderedPageBreak/>
-        <w:t xml:space="preserve">sister taxon </w:t>
+        <w:t xml:space="preserve">as a sister taxon </w:t>
       </w:r>
       <w:r>
         <w:rPr>
@@ -6232,6 +6215,7 @@
         </w:rPr>
         <w:t xml:space="preserve">and </w:t>
       </w:r>
+      <w:proofErr w:type="spellStart"/>
       <w:r>
         <w:rPr>
           <w:rFonts w:cs="Times New Roman"/>
@@ -6240,6 +6224,7 @@
         </w:rPr>
         <w:t>Hypostomus</w:t>
       </w:r>
+      <w:proofErr w:type="spellEnd"/>
       <w:r>
         <w:rPr>
           <w:rFonts w:cs="Times New Roman"/>
@@ -6340,7 +6325,14 @@
         <w:rPr>
           <w:rFonts w:cs="Times New Roman"/>
         </w:rPr>
-        <w:t xml:space="preserve">the function splits </w:t>
+        <w:t xml:space="preserve">the function </w:t>
+      </w:r>
+      <w:r>
+        <w:rPr>
+          <w:rFonts w:cs="Times New Roman"/>
+        </w:rPr>
+        <w:lastRenderedPageBreak/>
+        <w:t xml:space="preserve">splits </w:t>
       </w:r>
       <w:r>
         <w:rPr>
@@ -7396,10 +7388,10 @@
         </w:rPr>
         <w:lastRenderedPageBreak/>
         <w:drawing>
-          <wp:inline distT="0" distB="0" distL="0" distR="0" wp14:anchorId="10585BED" wp14:editId="0AD6F778">
+          <wp:inline distT="0" distB="0" distL="0" distR="0" wp14:anchorId="09CA2892" wp14:editId="29DEF26E">
             <wp:extent cx="8863330" cy="4923790"/>
             <wp:effectExtent l="0" t="0" r="0" b="0"/>
-            <wp:docPr id="1" name="Imagem 1"/>
+            <wp:docPr id="2" name="Imagem 2"/>
             <wp:cNvGraphicFramePr>
               <a:graphicFrameLocks xmlns:a="http://schemas.openxmlformats.org/drawingml/2006/main" noChangeAspect="1"/>
             </wp:cNvGraphicFramePr>
@@ -7407,7 +7399,7 @@
               <a:graphicData uri="http://schemas.openxmlformats.org/drawingml/2006/picture">
                 <pic:pic xmlns:pic="http://schemas.openxmlformats.org/drawingml/2006/picture">
                   <pic:nvPicPr>
-                    <pic:cNvPr id="1" name="Imagem 1"/>
+                    <pic:cNvPr id="2" name="Imagem 2"/>
                     <pic:cNvPicPr/>
                   </pic:nvPicPr>
                   <pic:blipFill>
@@ -9490,46 +9482,46 @@
         <w:t xml:space="preserve">the </w:t>
       </w:r>
       <w:r>
+        <w:t>Neotropical region</w:t>
+      </w:r>
+      <w:r>
+        <w:t xml:space="preserve"> </w:t>
+      </w:r>
+      <w:r>
+        <w:fldChar w:fldCharType="begin" w:fldLock="1"/>
+      </w:r>
+      <w:r>
+        <w:instrText>ADDIN CSL_CITATION {"citationItems":[{"id":"ITEM-1","itemData":{"DOI":"10.1146/annurev-ecolsys-011620-031032","ISSN":"1543-592X","abstract":"Neotropical freshwater fishes (NFFs) constitute the most diverse continental vertebrate fauna on Earth, with more than 6,200 named species compressed into an aquatic footprint &lt;0.5% the total regional land-surface area and representing the greatest phenotypic disparity and functional diversity of any continental ichthyofauna. Data from the fossil record and time-calibrated molecular phylogenies indicate that most higher taxa (e.g., genera, families) diversified relatively continuously through the Cenozoic, across broad geographic ranges of the South American platform. Biodiversity data for most NFF clades support a model of continental radiation rather than adaptive radiation, in which speciation occurs mainly in allopatry, and speciation and adaptation are largely decoupled. These radiations occurred under the perennial influence of river capture and sea-level oscillations, which episodically fragmented and merged portions of adjacent river networks. The future of the NFF fauna into the Anthropocene is uncertain, facing numerous threats at local, regional, and continental scales.Expected final online publication date for the Annual Review of Ecology, Evolution, and Systematics, Volume 51 is November 2, 2020. Please see http://www.annualreviews.org/page/journal/pubdates for revised estimates.","author":[{"dropping-particle":"","family":"Albert","given":"James S.","non-dropping-particle":"","parse-names":false,"suffix":""},{"dropping-particle":"","family":"Tagliacollo","given":"Victor A.","non-dropping-particle":"","parse-names":false,"suffix":""},{"dropping-particle":"","family":"Dagosta","given":"Fernando","non-dropping-particle":"","parse-names":false,"suffix":""}],"container-title":"Annual Review of Ecology, Evolution, and Systematics","id":"ITEM-1","issue":"1","issued":{"date-parts":[["2020"]]},"page":"27-53","title":"Diversification of Neotropical Freshwater Fishes","type":"article-journal","volume":"51"},"uris":["http://www.mendeley.com/documents/?uuid=2be6a491-74a9-4e77-bab2-ebd5cfcd6bd0"]}],"mendeley":{"formattedCitation":"(Albert et al., 2020)","plainTextFormattedCitation":"(Albert et al., 2020)","previouslyFormattedCitation":"(Albert et al., 2020)"},"properties":{"noteIndex":0},"schema":"https://github.com/citation-style-language/schema/raw/master/csl-citation.json"}</w:instrText>
+      </w:r>
+      <w:r>
+        <w:fldChar w:fldCharType="separate"/>
+      </w:r>
+      <w:r>
+        <w:rPr>
+          <w:noProof/>
+        </w:rPr>
+        <w:t>(Albert et al., 2020)</w:t>
+      </w:r>
+      <w:r>
+        <w:fldChar w:fldCharType="end"/>
+      </w:r>
+      <w:r>
+        <w:t xml:space="preserve">. </w:t>
+      </w:r>
+      <w:r>
+        <w:t xml:space="preserve">Such phylogenetic </w:t>
+      </w:r>
+      <w:r>
+        <w:t xml:space="preserve">hypotheses </w:t>
+      </w:r>
+      <w:r>
+        <w:t xml:space="preserve">allow </w:t>
+      </w:r>
+      <w:r>
+        <w:t xml:space="preserve">understanding </w:t>
+      </w:r>
+      <w:r>
         <w:lastRenderedPageBreak/>
-        <w:t>Neotropical region</w:t>
-      </w:r>
-      <w:r>
-        <w:t xml:space="preserve"> </w:t>
-      </w:r>
-      <w:r>
-        <w:fldChar w:fldCharType="begin" w:fldLock="1"/>
-      </w:r>
-      <w:r>
-        <w:instrText>ADDIN CSL_CITATION {"citationItems":[{"id":"ITEM-1","itemData":{"DOI":"10.1146/annurev-ecolsys-011620-031032","ISSN":"1543-592X","abstract":"Neotropical freshwater fishes (NFFs) constitute the most diverse continental vertebrate fauna on Earth, with more than 6,200 named species compressed into an aquatic footprint &lt;0.5% the total regional land-surface area and representing the greatest phenotypic disparity and functional diversity of any continental ichthyofauna. Data from the fossil record and time-calibrated molecular phylogenies indicate that most higher taxa (e.g., genera, families) diversified relatively continuously through the Cenozoic, across broad geographic ranges of the South American platform. Biodiversity data for most NFF clades support a model of continental radiation rather than adaptive radiation, in which speciation occurs mainly in allopatry, and speciation and adaptation are largely decoupled. These radiations occurred under the perennial influence of river capture and sea-level oscillations, which episodically fragmented and merged portions of adjacent river networks. The future of the NFF fauna into the Anthropocene is uncertain, facing numerous threats at local, regional, and continental scales.Expected final online publication date for the Annual Review of Ecology, Evolution, and Systematics, Volume 51 is November 2, 2020. Please see http://www.annualreviews.org/page/journal/pubdates for revised estimates.","author":[{"dropping-particle":"","family":"Albert","given":"James S.","non-dropping-particle":"","parse-names":false,"suffix":""},{"dropping-particle":"","family":"Tagliacollo","given":"Victor A.","non-dropping-particle":"","parse-names":false,"suffix":""},{"dropping-particle":"","family":"Dagosta","given":"Fernando","non-dropping-particle":"","parse-names":false,"suffix":""}],"container-title":"Annual Review of Ecology, Evolution, and Systematics","id":"ITEM-1","issue":"1","issued":{"date-parts":[["2020"]]},"page":"27-53","title":"Diversification of Neotropical Freshwater Fishes","type":"article-journal","volume":"51"},"uris":["http://www.mendeley.com/documents/?uuid=2be6a491-74a9-4e77-bab2-ebd5cfcd6bd0"]}],"mendeley":{"formattedCitation":"(Albert et al., 2020)","plainTextFormattedCitation":"(Albert et al., 2020)","previouslyFormattedCitation":"(Albert et al., 2020)"},"properties":{"noteIndex":0},"schema":"https://github.com/citation-style-language/schema/raw/master/csl-citation.json"}</w:instrText>
-      </w:r>
-      <w:r>
-        <w:fldChar w:fldCharType="separate"/>
-      </w:r>
-      <w:r>
-        <w:rPr>
-          <w:noProof/>
-        </w:rPr>
-        <w:t>(Albert et al., 2020)</w:t>
-      </w:r>
-      <w:r>
-        <w:fldChar w:fldCharType="end"/>
-      </w:r>
-      <w:r>
-        <w:t xml:space="preserve">. </w:t>
-      </w:r>
-      <w:r>
-        <w:t xml:space="preserve">Such phylogenetic </w:t>
-      </w:r>
-      <w:r>
-        <w:t xml:space="preserve">hypotheses </w:t>
-      </w:r>
-      <w:r>
-        <w:t xml:space="preserve">allow </w:t>
-      </w:r>
-      <w:r>
-        <w:t xml:space="preserve">understanding </w:t>
-      </w:r>
-      <w:r>
         <w:t xml:space="preserve">how </w:t>
       </w:r>
       <w:r>
@@ -10462,22 +10454,23 @@
           <w:noProof/>
           <w:lang w:val="pt-BR"/>
         </w:rPr>
-        <w:t xml:space="preserve">Freitas, T. M. S., Stropp, J., Calegari, B. B., Calatayud, J., De Marco, P., Montag, L. F. de A., &amp; Hortal, J. (2021). </w:t>
-      </w:r>
-      <w:r>
-        <w:rPr>
-          <w:rFonts w:cs="Times New Roman"/>
-          <w:noProof/>
-        </w:rPr>
-        <w:t xml:space="preserve">Quantifying shortfalls in the knowledge on Neotropical </w:t>
-      </w:r>
-      <w:r>
-        <w:rPr>
-          <w:rFonts w:cs="Times New Roman"/>
-          <w:noProof/>
+        <w:t xml:space="preserve">Freitas, T. M. S., Stropp, J., Calegari, B. B., Calatayud, J., De Marco, P., Montag, L. F. de A., </w:t>
+      </w:r>
+      <w:r>
+        <w:rPr>
+          <w:rFonts w:cs="Times New Roman"/>
+          <w:noProof/>
+          <w:lang w:val="pt-BR"/>
         </w:rPr>
         <w:lastRenderedPageBreak/>
-        <w:t xml:space="preserve">Auchenipteridae fishes. </w:t>
+        <w:t xml:space="preserve">&amp; Hortal, J. (2021). </w:t>
+      </w:r>
+      <w:r>
+        <w:rPr>
+          <w:rFonts w:cs="Times New Roman"/>
+          <w:noProof/>
+        </w:rPr>
+        <w:t xml:space="preserve">Quantifying shortfalls in the knowledge on Neotropical Auchenipteridae fishes. </w:t>
       </w:r>
       <w:r>
         <w:rPr>
@@ -10978,7 +10971,16 @@
           <w:noProof/>
           <w:lang w:val="pt-BR"/>
         </w:rPr>
-        <w:t>(3), 447–460. doi:10.1111/fwb.13233</w:t>
+        <w:t xml:space="preserve">(3), 447–460. </w:t>
+      </w:r>
+      <w:r>
+        <w:rPr>
+          <w:rFonts w:cs="Times New Roman"/>
+          <w:noProof/>
+          <w:lang w:val="pt-BR"/>
+        </w:rPr>
+        <w:lastRenderedPageBreak/>
+        <w:t>doi:10.1111/fwb.13233</w:t>
       </w:r>
     </w:p>
     <w:p>
@@ -10998,7 +11000,6 @@
           <w:rFonts w:cs="Times New Roman"/>
           <w:noProof/>
         </w:rPr>
-        <w:lastRenderedPageBreak/>
         <w:t xml:space="preserve">Roquet, C., Thuiller, W., &amp; Lavergne, S. (2013). Building megaphylogenies for macroecology: Taking up the challenge. </w:t>
       </w:r>
       <w:r>
@@ -11217,7 +11218,7 @@
 </file>
 
 <file path=word/numbering.xml><?xml version="1.0" encoding="utf-8"?>
-<w:numbering xmlns:wpc="http://schemas.microsoft.com/office/word/2010/wordprocessingCanvas" xmlns:cx="http://schemas.microsoft.com/office/drawing/2014/chartex" xmlns:cx1="http://schemas.microsoft.com/office/drawing/2015/9/8/chartex" xmlns:cx2="http://schemas.microsoft.com/office/drawing/2015/10/21/chartex" xmlns:cx3="http://schemas.microsoft.com/office/drawing/2016/5/9/chartex" xmlns:cx4="http://schemas.microsoft.com/office/drawing/2016/5/10/chartex" xmlns:cx5="http://schemas.microsoft.com/office/drawing/2016/5/11/chartex" xmlns:cx6="http://schemas.microsoft.com/office/drawing/2016/5/12/chartex" xmlns:cx7="http://schemas.microsoft.com/office/drawing/2016/5/13/chartex" xmlns:cx8="http://schemas.microsoft.com/office/drawing/2016/5/14/chartex" xmlns:mc="http://schemas.openxmlformats.org/markup-compatibility/2006" xmlns:aink="http://schemas.microsoft.com/office/drawing/2016/ink" xmlns:am3d="http://schemas.microsoft.com/office/drawing/2017/model3d" xmlns:o="urn:schemas-microsoft-com:office:office" xmlns:r="http://schemas.openxmlformats.org/officeDocument/2006/relationships" xmlns:m="http://schemas.openxmlformats.org/officeDocument/2006/math" xmlns:v="urn:schemas-microsoft-com:vml" xmlns:wp14="http://schemas.microsoft.com/office/word/2010/wordprocessingDrawing" xmlns:wp="http://schemas.openxmlformats.org/drawingml/2006/wordprocessingDrawing" xmlns:w10="urn:schemas-microsoft-com:office:word" xmlns:w="http://schemas.openxmlformats.org/wordprocessingml/2006/main" xmlns:w14="http://schemas.microsoft.com/office/word/2010/wordml" xmlns:w15="http://schemas.microsoft.com/office/word/2012/wordml" xmlns:w16cex="http://schemas.microsoft.com/office/word/2018/wordml/cex" xmlns:w16cid="http://schemas.microsoft.com/office/word/2016/wordml/cid" xmlns:w16="http://schemas.microsoft.com/office/word/2018/wordml" xmlns:w16sdtdh="http://schemas.microsoft.com/office/word/2020/wordml/sdtdatahash" xmlns:w16se="http://schemas.microsoft.com/office/word/2015/wordml/symex" xmlns:wpg="http://schemas.microsoft.com/office/word/2010/wordprocessingGroup" xmlns:wpi="http://schemas.microsoft.com/office/word/2010/wordprocessingInk" xmlns:wne="http://schemas.microsoft.com/office/word/2006/wordml" xmlns:wps="http://schemas.microsoft.com/office/word/2010/wordprocessingShape" mc:Ignorable="w14 w15 w16se w16cid w16 w16cex w16sdtdh wp14">
+<w:numbering xmlns:wpc="http://schemas.microsoft.com/office/word/2010/wordprocessingCanvas" xmlns:cx="http://schemas.microsoft.com/office/drawing/2014/chartex" xmlns:cx1="http://schemas.microsoft.com/office/drawing/2015/9/8/chartex" xmlns:cx2="http://schemas.microsoft.com/office/drawing/2015/10/21/chartex" xmlns:cx3="http://schemas.microsoft.com/office/drawing/2016/5/9/chartex" xmlns:cx4="http://schemas.microsoft.com/office/drawing/2016/5/10/chartex" xmlns:cx5="http://schemas.microsoft.com/office/drawing/2016/5/11/chartex" xmlns:cx6="http://schemas.microsoft.com/office/drawing/2016/5/12/chartex" xmlns:cx7="http://schemas.microsoft.com/office/drawing/2016/5/13/chartex" xmlns:cx8="http://schemas.microsoft.com/office/drawing/2016/5/14/chartex" xmlns:mc="http://schemas.openxmlformats.org/markup-compatibility/2006" xmlns:aink="http://schemas.microsoft.com/office/drawing/2016/ink" xmlns:am3d="http://schemas.microsoft.com/office/drawing/2017/model3d" xmlns:o="urn:schemas-microsoft-com:office:office" xmlns:r="http://schemas.openxmlformats.org/officeDocument/2006/relationships" xmlns:m="http://schemas.openxmlformats.org/officeDocument/2006/math" xmlns:v="urn:schemas-microsoft-com:vml" xmlns:wp14="http://schemas.microsoft.com/office/word/2010/wordprocessingDrawing" xmlns:wp="http://schemas.openxmlformats.org/drawingml/2006/wordprocessingDrawing" xmlns:w10="urn:schemas-microsoft-com:office:word" xmlns:w="http://schemas.openxmlformats.org/wordprocessingml/2006/main" xmlns:w14="http://schemas.microsoft.com/office/word/2010/wordml" xmlns:w15="http://schemas.microsoft.com/office/word/2012/wordml" xmlns:w16cex="http://schemas.microsoft.com/office/word/2018/wordml/cex" xmlns:w16cid="http://schemas.microsoft.com/office/word/2016/wordml/cid" xmlns:w16="http://schemas.microsoft.com/office/word/2018/wordml" xmlns:w16se="http://schemas.microsoft.com/office/word/2015/wordml/symex" xmlns:wpg="http://schemas.microsoft.com/office/word/2010/wordprocessingGroup" xmlns:wpi="http://schemas.microsoft.com/office/word/2010/wordprocessingInk" xmlns:wne="http://schemas.microsoft.com/office/word/2006/wordml" xmlns:wps="http://schemas.microsoft.com/office/word/2010/wordprocessingShape" mc:Ignorable="w14 w15 w16se w16cid w16 w16cex wp14">
   <w:abstractNum w:abstractNumId="0" w15:restartNumberingAfterBreak="0">
     <w:nsid w:val="1F926C99"/>
     <w:multiLevelType w:val="hybridMultilevel"/>
@@ -11314,7 +11315,7 @@
 </file>
 
 <file path=word/styles.xml><?xml version="1.0" encoding="utf-8"?>
-<w:styles xmlns:mc="http://schemas.openxmlformats.org/markup-compatibility/2006" xmlns:r="http://schemas.openxmlformats.org/officeDocument/2006/relationships" xmlns:w="http://schemas.openxmlformats.org/wordprocessingml/2006/main" xmlns:w14="http://schemas.microsoft.com/office/word/2010/wordml" xmlns:w15="http://schemas.microsoft.com/office/word/2012/wordml" xmlns:w16cex="http://schemas.microsoft.com/office/word/2018/wordml/cex" xmlns:w16cid="http://schemas.microsoft.com/office/word/2016/wordml/cid" xmlns:w16="http://schemas.microsoft.com/office/word/2018/wordml" xmlns:w16sdtdh="http://schemas.microsoft.com/office/word/2020/wordml/sdtdatahash" xmlns:w16se="http://schemas.microsoft.com/office/word/2015/wordml/symex" mc:Ignorable="w14 w15 w16se w16cid w16 w16cex w16sdtdh">
+<w:styles xmlns:mc="http://schemas.openxmlformats.org/markup-compatibility/2006" xmlns:r="http://schemas.openxmlformats.org/officeDocument/2006/relationships" xmlns:w="http://schemas.openxmlformats.org/wordprocessingml/2006/main" xmlns:w14="http://schemas.microsoft.com/office/word/2010/wordml" xmlns:w15="http://schemas.microsoft.com/office/word/2012/wordml" xmlns:w16cex="http://schemas.microsoft.com/office/word/2018/wordml/cex" xmlns:w16cid="http://schemas.microsoft.com/office/word/2016/wordml/cid" xmlns:w16="http://schemas.microsoft.com/office/word/2018/wordml" xmlns:w16se="http://schemas.microsoft.com/office/word/2015/wordml/symex" mc:Ignorable="w14 w15 w16se w16cid w16 w16cex">
   <w:docDefaults>
     <w:rPrDefault>
       <w:rPr>

</xml_diff>